<commit_message>
Added a new line to Word doc text
</commit_message>
<xml_diff>
--- a/Gittestdoc.docx
+++ b/Gittestdoc.docx
@@ -71,6 +71,12 @@
           <w:rFonts w:ascii="Times New Roman" w:hAnsi="Times New Roman" w:cs="Times New Roman"/>
         </w:rPr>
       </w:pPr>
+      <w:r>
+        <w:rPr>
+          <w:rFonts w:ascii="Times New Roman" w:hAnsi="Times New Roman" w:cs="Times New Roman"/>
+        </w:rPr>
+        <w:t>Oh no, there’s a new line.</w:t>
+      </w:r>
       <w:bookmarkStart w:id="0" w:name="_GoBack"/>
       <w:bookmarkEnd w:id="0"/>
     </w:p>

</xml_diff>

<commit_message>
Moving on with other things in class
</commit_message>
<xml_diff>
--- a/Gittestdoc.docx
+++ b/Gittestdoc.docx
@@ -40,10 +40,10 @@
         </w:rPr>
         <w:t xml:space="preserve">I’m going to </w:t>
       </w:r>
+      <w:bookmarkStart w:id="0" w:name="_GoBack"/>
       <w:r>
         <w:rPr>
           <w:rFonts w:ascii="Times New Roman" w:hAnsi="Times New Roman" w:cs="Times New Roman"/>
-          <w:b/>
         </w:rPr>
         <w:t>bold</w:t>
       </w:r>
@@ -51,7 +51,14 @@
         <w:rPr>
           <w:rFonts w:ascii="Times New Roman" w:hAnsi="Times New Roman" w:cs="Times New Roman"/>
         </w:rPr>
-        <w:t xml:space="preserve"> that word.</w:t>
+        <w:t xml:space="preserve"> </w:t>
+      </w:r>
+      <w:bookmarkEnd w:id="0"/>
+      <w:r>
+        <w:rPr>
+          <w:rFonts w:ascii="Times New Roman" w:hAnsi="Times New Roman" w:cs="Times New Roman"/>
+        </w:rPr>
+        <w:t>that word.</w:t>
       </w:r>
     </w:p>
     <w:p>
@@ -77,8 +84,6 @@
         </w:rPr>
         <w:t>Oh no, there’s a new line.</w:t>
       </w:r>
-      <w:bookmarkStart w:id="0" w:name="_GoBack"/>
-      <w:bookmarkEnd w:id="0"/>
     </w:p>
     <w:sectPr>
       <w:pgSz w:w="11906" w:h="16838"/>

</xml_diff>